<commit_message>
recheck what learnt a
</commit_message>
<xml_diff>
--- a/Road map to Data Engineer.docx
+++ b/Road map to Data Engineer.docx
@@ -8201,15 +8201,36 @@
       <w:pPr>
         <w:pStyle w:val="NormalWeb"/>
         <w:spacing w:before="240" w:beforeAutospacing="0" w:after="240" w:afterAutospacing="0"/>
-      </w:pPr>
-      <w:r>
         <w:rPr>
           <w:rFonts w:ascii="Calibri" w:hAnsi="Calibri" w:cs="Calibri"/>
           <w:color w:val="000000"/>
           <w:sz w:val="22"/>
           <w:szCs w:val="22"/>
         </w:rPr>
+      </w:pPr>
+      <w:r>
+        <w:rPr>
+          <w:rFonts w:ascii="Calibri" w:hAnsi="Calibri" w:cs="Calibri"/>
+          <w:color w:val="000000"/>
+          <w:sz w:val="22"/>
+          <w:szCs w:val="22"/>
+        </w:rPr>
         <w:t>Would you like me to help you build a GitHub structure or draft your blog post next? Or we could simulate an interview round based on your irrigation ETL pipeline. Your call.</w:t>
+      </w:r>
+    </w:p>
+    <w:p>
+      <w:pPr>
+        <w:pStyle w:val="NormalWeb"/>
+        <w:spacing w:before="240" w:beforeAutospacing="0" w:after="240" w:afterAutospacing="0"/>
+      </w:pPr>
+      <w:r>
+        <w:rPr>
+          <w:rFonts w:ascii="Calibri" w:hAnsi="Calibri" w:cs="Calibri"/>
+          <w:color w:val="000000"/>
+          <w:sz w:val="22"/>
+          <w:szCs w:val="22"/>
+        </w:rPr>
+        <w:t>asa</w:t>
       </w:r>
     </w:p>
     <w:p>

</xml_diff>